<commit_message>
Glossar hinsichtlich Korrekturen von Sebastian überarbeitet
</commit_message>
<xml_diff>
--- a/Glossar.docx
+++ b/Glossar.docx
@@ -24,7 +24,15 @@
         </w:numPr>
       </w:pPr>
       <w:r>
-        <w:t>Immobilie (RealEstate)</w:t>
+        <w:t>Immobilie (</w:t>
+      </w:r>
+      <w:proofErr w:type="spellStart"/>
+      <w:r>
+        <w:t>RealEstate</w:t>
+      </w:r>
+      <w:proofErr w:type="spellEnd"/>
+      <w:r>
+        <w:t>)</w:t>
       </w:r>
       <w:r>
         <w:br/>
@@ -103,7 +111,15 @@
         </w:numPr>
       </w:pPr>
       <w:r>
-        <w:t>Provision (Commision)</w:t>
+        <w:t>Provision (</w:t>
+      </w:r>
+      <w:proofErr w:type="spellStart"/>
+      <w:r>
+        <w:t>Commision</w:t>
+      </w:r>
+      <w:proofErr w:type="spellEnd"/>
+      <w:r>
+        <w:t>)</w:t>
       </w:r>
       <w:r>
         <w:br/>
@@ -132,7 +148,15 @@
         </w:numPr>
       </w:pPr>
       <w:r>
-        <w:t>Erwerbstyp (PurchaseType)</w:t>
+        <w:t>Erwerbstyp (</w:t>
+      </w:r>
+      <w:proofErr w:type="spellStart"/>
+      <w:r>
+        <w:t>PurchaseType</w:t>
+      </w:r>
+      <w:proofErr w:type="spellEnd"/>
+      <w:r>
+        <w:t>)</w:t>
       </w:r>
       <w:r>
         <w:br/>
@@ -159,7 +183,15 @@
         </w:numPr>
       </w:pPr>
       <w:r>
-        <w:t>Heizungstyp (HeaterType)</w:t>
+        <w:t>Heizungstyp (</w:t>
+      </w:r>
+      <w:proofErr w:type="spellStart"/>
+      <w:r>
+        <w:t>HeaterType</w:t>
+      </w:r>
+      <w:proofErr w:type="spellEnd"/>
+      <w:r>
+        <w:t>)</w:t>
       </w:r>
       <w:r>
         <w:br/>
@@ -203,11 +235,25 @@
         </w:numPr>
       </w:pPr>
       <w:r>
-        <w:t>Energieausweis (EnergyCertificate)</w:t>
-      </w:r>
-      <w:r>
-        <w:br/>
-        <w:t xml:space="preserve">Der Energieausweis ist ein Dokument, die eine Wohnimmobilie energetisch bewertet. </w:t>
+        <w:t>Energieausweis (</w:t>
+      </w:r>
+      <w:proofErr w:type="spellStart"/>
+      <w:r>
+        <w:t>EnergyCertificate</w:t>
+      </w:r>
+      <w:proofErr w:type="spellEnd"/>
+      <w:r>
+        <w:t>)</w:t>
+      </w:r>
+      <w:r>
+        <w:br/>
+        <w:t>Der Ene</w:t>
+      </w:r>
+      <w:r>
+        <w:t>rgieausweis ist ein Dokument, das</w:t>
+      </w:r>
+      <w:r>
+        <w:t xml:space="preserve"> eine Wohnimmobilie energetisch bewertet. </w:t>
       </w:r>
       <w:r>
         <w:t>Es zeigt einem potenziellen Käufer oder Mieter eine</w:t>
@@ -225,10 +271,7 @@
         <w:t xml:space="preserve">an Energie die Wohnimmobilie pro Quadratmeter </w:t>
       </w:r>
       <w:r>
-        <w:t xml:space="preserve">verbraucht </w:t>
-      </w:r>
-      <w:r>
-        <w:t xml:space="preserve">bzw. </w:t>
+        <w:t xml:space="preserve">verbraucht bzw. </w:t>
       </w:r>
       <w:r>
         <w:t>wie h</w:t>
@@ -240,10 +283,7 @@
         <w:t xml:space="preserve">der </w:t>
       </w:r>
       <w:r>
-        <w:t>Energiebedarf</w:t>
-      </w:r>
-      <w:r>
-        <w:t xml:space="preserve"> ist.</w:t>
+        <w:t>Energiebedarf ist.</w:t>
       </w:r>
       <w:r>
         <w:t xml:space="preserve"> </w:t>
@@ -263,13 +303,24 @@
         </w:numPr>
       </w:pPr>
       <w:r>
-        <w:t>Energiebedarf (EnergyConsumption)</w:t>
-      </w:r>
-      <w:r>
-        <w:br/>
-      </w:r>
-      <w:r>
-        <w:t xml:space="preserve">Um einen Vergleichbarkeit zwischen Wohnimmobilien zu ermöglichen, wird der Energiebedarf ermittelt und im Energieausweis festgehalten. </w:t>
+        <w:t>Energiebedarf (</w:t>
+      </w:r>
+      <w:proofErr w:type="spellStart"/>
+      <w:r>
+        <w:t>EnergyConsumption</w:t>
+      </w:r>
+      <w:proofErr w:type="spellEnd"/>
+      <w:r>
+        <w:t>)</w:t>
+      </w:r>
+      <w:r>
+        <w:br/>
+      </w:r>
+      <w:r>
+        <w:t>Um eine</w:t>
+      </w:r>
+      <w:r>
+        <w:t xml:space="preserve"> Vergleichbarkeit zwischen Wohnimmobilien zu ermöglichen, wird der Energiebedarf ermittelt und im Energieausweis festgehalten. </w:t>
       </w:r>
       <w:r>
         <w:t>Als Basis wird angenommen, dass eine Wohnimmobilie standardmäßig eine Raumtemperatur von 20 °C beinhaltet.</w:t>
@@ -296,7 +347,15 @@
       </w:pPr>
       <w:r>
         <w:lastRenderedPageBreak/>
-        <w:t>Nebenkosten (AdditionalCosts)</w:t>
+        <w:t>Nebenkosten (</w:t>
+      </w:r>
+      <w:proofErr w:type="spellStart"/>
+      <w:r>
+        <w:t>AdditionalCosts</w:t>
+      </w:r>
+      <w:proofErr w:type="spellEnd"/>
+      <w:r>
+        <w:t>)</w:t>
       </w:r>
     </w:p>
     <w:p>
@@ -325,7 +384,12 @@
         <w:t xml:space="preserve">richten. </w:t>
       </w:r>
       <w:r>
-        <w:t>Zu solchen Betriebskosten gehören z.B. Heizung, Warmwasser, Abwasser, Schornstein- und Straßenreinigung, Hausmeister, Aufzug oder Pflege des Gartens.</w:t>
+        <w:t>Zu solchen Betriebskosten gehören z.B. Heizung, Warmwasser, Abwasser, Schornstein- und Straßenreinigung, Hausmeister, Aufzug</w:t>
+      </w:r>
+      <w:bookmarkStart w:id="0" w:name="_GoBack"/>
+      <w:bookmarkEnd w:id="0"/>
+      <w:r>
+        <w:t>, Pflege des Gartens oder Grunderwerbssteuer.</w:t>
       </w:r>
     </w:p>
     <w:p>
@@ -345,7 +409,15 @@
         <w:t>Favorit</w:t>
       </w:r>
       <w:r>
-        <w:t xml:space="preserve"> (Favorite)</w:t>
+        <w:t xml:space="preserve"> (</w:t>
+      </w:r>
+      <w:proofErr w:type="spellStart"/>
+      <w:r>
+        <w:t>Favorite</w:t>
+      </w:r>
+      <w:proofErr w:type="spellEnd"/>
+      <w:r>
+        <w:t>)</w:t>
       </w:r>
       <w:r>
         <w:br/>
@@ -354,13 +426,16 @@
         <w:t>Hierbei handelt es sich um eine bevorzugte Immobilie eines Immobilieninteressenten.</w:t>
       </w:r>
       <w:r>
-        <w:t xml:space="preserve"> Ein Käufer kann seine Lieblings</w:t>
-      </w:r>
-      <w:r>
-        <w:t>i</w:t>
-      </w:r>
-      <w:r>
-        <w:t xml:space="preserve">mmobilien </w:t>
+        <w:t xml:space="preserve"> Ein Käufer kann die I</w:t>
+      </w:r>
+      <w:r>
+        <w:t>mmobilien</w:t>
+      </w:r>
+      <w:r>
+        <w:t>, die Ihn Interessen,</w:t>
+      </w:r>
+      <w:r>
+        <w:t xml:space="preserve"> </w:t>
       </w:r>
       <w:r>
         <w:t>in seinem Benutzerprofil abspeichern und zum gegeben Zeitpunkt wieder abrufen.</w:t>
@@ -407,7 +482,15 @@
         </w:numPr>
       </w:pPr>
       <w:r>
-        <w:t>Immobilientyp (RealEstateType)</w:t>
+        <w:t>Immobilientyp (</w:t>
+      </w:r>
+      <w:proofErr w:type="spellStart"/>
+      <w:r>
+        <w:t>RealEstateType</w:t>
+      </w:r>
+      <w:proofErr w:type="spellEnd"/>
+      <w:r>
+        <w:t>)</w:t>
       </w:r>
       <w:r>
         <w:br/>
@@ -416,10 +499,18 @@
         <w:t xml:space="preserve">Der Typ einer Immobilie besagt, ob es sich um ein unbebautes Grundstück handelt, </w:t>
       </w:r>
       <w:r>
-        <w:t>auf dem</w:t>
-      </w:r>
-      <w:r>
-        <w:t xml:space="preserve"> ein Käufer eine Wohnimmobilie errichten kann oder es sich direkt um eine Wohnimmobilie handelt, die </w:t>
+        <w:t xml:space="preserve">auf </w:t>
+      </w:r>
+      <w:proofErr w:type="gramStart"/>
+      <w:r>
+        <w:t>dem</w:t>
+      </w:r>
+      <w:r>
+        <w:t xml:space="preserve"> ein</w:t>
+      </w:r>
+      <w:proofErr w:type="gramEnd"/>
+      <w:r>
+        <w:t xml:space="preserve"> Käufer eine Wohnimmobilie errichten kann oder es sich direkt um eine Wohnimmobilie handelt, die </w:t>
       </w:r>
       <w:r>
         <w:t xml:space="preserve">eine Wohnung oder </w:t>
@@ -445,13 +536,27 @@
         </w:numPr>
       </w:pPr>
       <w:r>
-        <w:t>Kontakt (Contact)</w:t>
-      </w:r>
-      <w:r>
-        <w:br/>
-      </w:r>
-      <w:r>
-        <w:t>Ein Interessent bzw. Käufer einer Immobilie stellt einen Kontakt zum Verkäufer her, hierzu benötigt der Käufer die bei der Immobilie angegeben Kontakt. Ein Kontakt beinhaltet unteranderem den vollständigen Namen der Person, die Telefon/Handy und Email-Adresse. Als Verkäufer muss nicht direkt der Immobilienbesitzer auftreten, hierbei kann auch ein Immobilienmakler zwischengeschaltet werden, der dann als Kontakt angegeben ist.</w:t>
+        <w:t>Kontakt (</w:t>
+      </w:r>
+      <w:proofErr w:type="spellStart"/>
+      <w:r>
+        <w:t>Contact</w:t>
+      </w:r>
+      <w:proofErr w:type="spellEnd"/>
+      <w:r>
+        <w:t>)</w:t>
+      </w:r>
+      <w:r>
+        <w:br/>
+      </w:r>
+      <w:r>
+        <w:t>Ein Interessent bzw. Käufer einer Immobilie stellt einen Kontakt zum Verkäufer her, hierzu benötigt der Käufer die bei der Immobilie angegeben Kontakt</w:t>
+      </w:r>
+      <w:r>
+        <w:t>daten</w:t>
+      </w:r>
+      <w:r>
+        <w:t>. Ein Kontakt beinhaltet unteranderem den vollständigen Namen der Person, die Telefon/Handy und Email-Adresse. Als Verkäufer muss nicht direkt der Immobilienbesitzer auftreten, hierbei kann auch ein Immobilienmakler zwischengeschaltet werden, der dann als Kontakt angegeben ist.</w:t>
       </w:r>
     </w:p>
     <w:p>
@@ -515,10 +620,8 @@
         <w:t xml:space="preserve">Favoriten abzulegen sowie definierte Suchanfragen zu speichern und diese zu seinem späteren Zeitpunkt wieder aufzurufen. </w:t>
       </w:r>
       <w:r>
-        <w:t>Gleichzeitig kann er sich auf Basis der gespeicherten Suchanfragen automatisch über neue Immobilienangebote benachrichtigen lassen, die den gespeicherten Suchparametern entsprechen.</w:t>
-      </w:r>
-      <w:bookmarkStart w:id="0" w:name="_GoBack"/>
-      <w:bookmarkEnd w:id="0"/>
+        <w:t>Eine Suche von Immobilien ist ebenfalls ohne Benutzerprofil möglich, jedoch stehen dann die Funktionalitäten des Profils nicht zur Verfügung.</w:t>
+      </w:r>
     </w:p>
     <w:sectPr>
       <w:pgSz w:w="11906" w:h="16838"/>

</xml_diff>